<commit_message>
looks good for now - should work on other sections content.
</commit_message>
<xml_diff>
--- a/Writing/Drafts/Intro_Section.docx
+++ b/Writing/Drafts/Intro_Section.docx
@@ -836,7 +836,14 @@
           <w:i w:val="0"/>
           <w:iCs w:val="0"/>
         </w:rPr>
-        <w:t xml:space="preserve"> (henceforth DOMs - see ‘Box 1’ for details on the basic model structure). The model sits in the sweet spot for many applied ecologists: it requires </w:t>
+        <w:t xml:space="preserve"> (henceforth DOMs - see ‘Box 1’ for details on the basic model structure). The model sits in the sweet spot for many applied ecologists: it requires</w:t>
+      </w:r>
+      <w:r>
+        <w:rPr>
+          <w:i w:val="0"/>
+          <w:iCs w:val="0"/>
+        </w:rPr>
+        <w:t xml:space="preserve"> </w:t>
       </w:r>
       <w:r>
         <w:rPr>
@@ -844,16 +851,8 @@
           <w:iCs w:val="0"/>
         </w:rPr>
         <w:lastRenderedPageBreak/>
-        <w:t xml:space="preserve">relatively only common presence/absence counts; albeit with revisits during each primary sampling occasion; yet provides valuable estimates of initial occupancy, colonisation, extinction, and detection probabilities. </w:t>
-      </w:r>
-    </w:p>
-    <w:p>
-      <w:pPr>
-        <w:rPr>
-          <w:i w:val="0"/>
-          <w:iCs w:val="0"/>
-        </w:rPr>
-      </w:pPr>
+        <w:t xml:space="preserve">only common presence/absence counts; albeit with revisits during each primary sampling occasion; yet provides valuable estimates of initial occupancy, colonisation, extinction, and detection probabilities. </w:t>
+      </w:r>
     </w:p>
     <w:p>
       <w:pPr>

</xml_diff>